<commit_message>
Removed Playwright localenv file
</commit_message>
<xml_diff>
--- a/src/main/resources/documents/Test Automation Code Review Checklist .docx
+++ b/src/main/resources/documents/Test Automation Code Review Checklist .docx
@@ -17,10 +17,7 @@
         <w:t>QA</w:t>
       </w:r>
       <w:r>
-        <w:t xml:space="preserve"> Test Automation </w:t>
-      </w:r>
-      <w:r>
-        <w:t>Code Review Checklist</w:t>
+        <w:t xml:space="preserve"> Test Automation Code Review Checklist</w:t>
       </w:r>
       <w:r>
         <w:br/>
@@ -444,8 +441,6 @@
       <w:r>
         <w:t xml:space="preserve">either </w:t>
       </w:r>
-      <w:proofErr w:type="spellStart"/>
-      <w:proofErr w:type="gramStart"/>
       <w:r>
         <w:t>AnalysisTools.Application</w:t>
       </w:r>
@@ -455,30 +450,24 @@
       <w:r>
         <w:t>.Features</w:t>
       </w:r>
-      <w:proofErr w:type="spellEnd"/>
-      <w:proofErr w:type="gramEnd"/>
       <w:r>
         <w:t xml:space="preserve">, </w:t>
       </w:r>
-      <w:proofErr w:type="spellStart"/>
       <w:r>
         <w:t>Service</w:t>
       </w:r>
       <w:r>
         <w:t>Now.ApplicationName.Features</w:t>
       </w:r>
-      <w:proofErr w:type="spellEnd"/>
       <w:r>
         <w:t xml:space="preserve">, </w:t>
       </w:r>
       <w:r>
         <w:t xml:space="preserve">or </w:t>
       </w:r>
-      <w:proofErr w:type="spellStart"/>
       <w:r>
         <w:t>CustomApps.ApplicationName.Features</w:t>
       </w:r>
-      <w:proofErr w:type="spellEnd"/>
       <w:r>
         <w:t>.</w:t>
       </w:r>
@@ -491,7 +480,6 @@
           <w:numId w:val="2"/>
         </w:numPr>
       </w:pPr>
-      <w:proofErr w:type="spellStart"/>
       <w:r>
         <w:t>Page</w:t>
       </w:r>
@@ -499,22 +487,14 @@
         <w:t>F</w:t>
       </w:r>
       <w:r>
-        <w:t>actory</w:t>
-      </w:r>
-      <w:proofErr w:type="spellEnd"/>
-      <w:r>
-        <w:t xml:space="preserve"> classes belong under </w:t>
-      </w:r>
-      <w:proofErr w:type="spellStart"/>
-      <w:proofErr w:type="gramStart"/>
+        <w:t xml:space="preserve">actory classes belong under </w:t>
+      </w:r>
       <w:r>
         <w:t>PortfolioName</w:t>
       </w:r>
       <w:r>
         <w:t>.ApplicationName.Pages</w:t>
       </w:r>
-      <w:proofErr w:type="spellEnd"/>
-      <w:proofErr w:type="gramEnd"/>
       <w:r>
         <w:t>.</w:t>
       </w:r>
@@ -530,14 +510,12 @@
       <w:r>
         <w:t xml:space="preserve">Steps belong under </w:t>
       </w:r>
-      <w:proofErr w:type="spellStart"/>
       <w:r>
         <w:t>PortfolioName</w:t>
       </w:r>
       <w:r>
         <w:t>.ApplicationName.Steps</w:t>
       </w:r>
-      <w:proofErr w:type="spellEnd"/>
       <w:r>
         <w:t xml:space="preserve">. </w:t>
       </w:r>
@@ -557,37 +535,38 @@
         <w:t xml:space="preserve"> classes</w:t>
       </w:r>
       <w:r>
-        <w:t xml:space="preserve"> belong under either </w:t>
-      </w:r>
-      <w:proofErr w:type="spellStart"/>
-      <w:proofErr w:type="gramStart"/>
-      <w:r>
-        <w:t>AnalysisTools.ApplicationName.StepsImplementation</w:t>
-      </w:r>
-      <w:proofErr w:type="spellEnd"/>
-      <w:proofErr w:type="gramEnd"/>
+        <w:t xml:space="preserve"> belong under either AnalysisTools.ApplicationName.StepsImplementation</w:t>
+      </w:r>
       <w:r>
         <w:t>,</w:t>
       </w:r>
       <w:r>
-        <w:t xml:space="preserve"> </w:t>
-      </w:r>
-      <w:proofErr w:type="spellStart"/>
-      <w:r>
-        <w:t>ServiceNow.ApplicationName.StepsImplementation</w:t>
-      </w:r>
-      <w:proofErr w:type="spellEnd"/>
-      <w:r>
-        <w:t xml:space="preserve">, or </w:t>
-      </w:r>
-      <w:proofErr w:type="spellStart"/>
-      <w:r>
-        <w:t>CustomApps</w:t>
-      </w:r>
-      <w:r>
-        <w:t>.ApplicationName.StepsImplementation</w:t>
-      </w:r>
-      <w:proofErr w:type="spellEnd"/>
+        <w:t xml:space="preserve"> ServiceNow.ApplicationName.StepsImplementation</w:t>
+      </w:r>
+      <w:r>
+        <w:t>, or CustomApps.ApplicationName.StepsImplementation.</w:t>
+      </w:r>
+    </w:p>
+    <w:p>
+      <w:pPr>
+        <w:pStyle w:val="ListParagraph"/>
+        <w:numPr>
+          <w:ilvl w:val="0"/>
+          <w:numId w:val="2"/>
+        </w:numPr>
+      </w:pPr>
+      <w:r>
+        <w:t>Utils belong under either AnalysisTools.ApplicationName.Utils</w:t>
+      </w:r>
+      <w:r>
+        <w:t xml:space="preserve">, </w:t>
+      </w:r>
+      <w:r>
+        <w:t>ServiceNow.ApplicationName.Utils</w:t>
+      </w:r>
+      <w:r>
+        <w:t>, or CustomApps.ApplicationName.Utils</w:t>
+      </w:r>
       <w:r>
         <w:t>.</w:t>
       </w:r>
@@ -601,34 +580,14 @@
         </w:numPr>
       </w:pPr>
       <w:r>
-        <w:t xml:space="preserve">Utils belong under either </w:t>
-      </w:r>
-      <w:proofErr w:type="spellStart"/>
-      <w:proofErr w:type="gramStart"/>
-      <w:r>
-        <w:t>AnalysisTools.ApplicationName.Utils</w:t>
-      </w:r>
-      <w:proofErr w:type="spellEnd"/>
-      <w:proofErr w:type="gramEnd"/>
-      <w:r>
-        <w:t xml:space="preserve">, </w:t>
-      </w:r>
-      <w:proofErr w:type="spellStart"/>
-      <w:r>
-        <w:t>ServiceNow.ApplicationName.Utils</w:t>
-      </w:r>
-      <w:proofErr w:type="spellEnd"/>
-      <w:r>
-        <w:t xml:space="preserve">, or </w:t>
-      </w:r>
-      <w:proofErr w:type="spellStart"/>
-      <w:r>
-        <w:t>CustomApps</w:t>
-      </w:r>
-      <w:r>
-        <w:t>.ApplicationName.Utils</w:t>
-      </w:r>
-      <w:proofErr w:type="spellEnd"/>
+        <w:t>Runners belong under either AnalysisTools.AnalysisToolsRunner</w:t>
+      </w:r>
+      <w:r>
+        <w:t>s</w:t>
+      </w:r>
+      <w:r>
+        <w:t xml:space="preserve"> or ServiceNow.ServiceNowRunners</w:t>
+      </w:r>
       <w:r>
         <w:t>.</w:t>
       </w:r>
@@ -642,44 +601,8 @@
         </w:numPr>
       </w:pPr>
       <w:r>
-        <w:t xml:space="preserve">Runners belong under either </w:t>
-      </w:r>
-      <w:proofErr w:type="spellStart"/>
-      <w:r>
-        <w:t>AnalysisTools.AnalysisToolsRunner</w:t>
-      </w:r>
-      <w:r>
-        <w:t>s</w:t>
-      </w:r>
-      <w:proofErr w:type="spellEnd"/>
-      <w:r>
-        <w:t xml:space="preserve"> or </w:t>
-      </w:r>
-      <w:proofErr w:type="spellStart"/>
-      <w:r>
-        <w:t>ServiceNow.ServiceNowRunners</w:t>
-      </w:r>
-      <w:proofErr w:type="spellEnd"/>
-      <w:r>
-        <w:t>.</w:t>
-      </w:r>
-    </w:p>
-    <w:p>
-      <w:pPr>
-        <w:pStyle w:val="ListParagraph"/>
-        <w:numPr>
-          <w:ilvl w:val="0"/>
-          <w:numId w:val="2"/>
-        </w:numPr>
-      </w:pPr>
-      <w:r>
-        <w:t xml:space="preserve">All instances of pages belong in </w:t>
-      </w:r>
-      <w:proofErr w:type="spellStart"/>
-      <w:r>
-        <w:t>PageInitializer</w:t>
-      </w:r>
-      <w:proofErr w:type="spellEnd"/>
+        <w:t>All instances of pages belong in PageInitializer</w:t>
+      </w:r>
       <w:r>
         <w:t xml:space="preserve"> class</w:t>
       </w:r>
@@ -687,15 +610,7 @@
         <w:t xml:space="preserve"> which can be found </w:t>
       </w:r>
       <w:r>
-        <w:t xml:space="preserve">under </w:t>
-      </w:r>
-      <w:proofErr w:type="spellStart"/>
-      <w:r>
-        <w:t>appsCommon</w:t>
-      </w:r>
-      <w:proofErr w:type="spellEnd"/>
-      <w:r>
-        <w:t xml:space="preserve"> package. </w:t>
+        <w:t xml:space="preserve">under appsCommon package. </w:t>
       </w:r>
     </w:p>
     <w:p/>
@@ -889,7 +804,6 @@
           </w14:textOutline>
         </w:rPr>
       </w:pPr>
-      <w:proofErr w:type="spellStart"/>
       <w:r>
         <w:rPr>
           <w:rFonts w:asciiTheme="majorHAnsi" w:eastAsiaTheme="majorEastAsia" w:hAnsiTheme="majorHAnsi" w:cstheme="majorBidi"/>
@@ -910,9 +824,8 @@
             <w14:round/>
           </w14:textOutline>
         </w:rPr>
-        <w:t>Pagefactory</w:t>
-      </w:r>
-      <w:proofErr w:type="spellEnd"/>
+        <w:t>Page</w:t>
+      </w:r>
       <w:r>
         <w:rPr>
           <w:rFonts w:asciiTheme="majorHAnsi" w:eastAsiaTheme="majorEastAsia" w:hAnsiTheme="majorHAnsi" w:cstheme="majorBidi"/>
@@ -933,7 +846,7 @@
             <w14:round/>
           </w14:textOutline>
         </w:rPr>
-        <w:t xml:space="preserve"> </w:t>
+        <w:t>F</w:t>
       </w:r>
       <w:r>
         <w:rPr>
@@ -955,187 +868,9 @@
             <w14:round/>
           </w14:textOutline>
         </w:rPr>
-        <w:t xml:space="preserve">Practices: </w:t>
-      </w:r>
-    </w:p>
-    <w:p>
-      <w:pPr>
-        <w:pStyle w:val="ListParagraph"/>
-        <w:numPr>
-          <w:ilvl w:val="0"/>
-          <w:numId w:val="2"/>
-        </w:numPr>
-      </w:pPr>
-      <w:r>
-        <w:t xml:space="preserve">@FindBy used for </w:t>
-      </w:r>
-      <w:proofErr w:type="spellStart"/>
-      <w:r>
-        <w:t>Pagefactory</w:t>
-      </w:r>
-      <w:proofErr w:type="spellEnd"/>
-      <w:r>
-        <w:t>.</w:t>
-      </w:r>
-    </w:p>
-    <w:p>
-      <w:pPr>
-        <w:pStyle w:val="ListParagraph"/>
-        <w:numPr>
-          <w:ilvl w:val="0"/>
-          <w:numId w:val="2"/>
-        </w:numPr>
-      </w:pPr>
-      <w:r>
-        <w:t xml:space="preserve">Elements in </w:t>
-      </w:r>
-      <w:proofErr w:type="spellStart"/>
-      <w:r>
-        <w:t>pagefactory</w:t>
-      </w:r>
-      <w:proofErr w:type="spellEnd"/>
-      <w:r>
-        <w:t xml:space="preserve"> have one line block comment above indicating what the element is. </w:t>
-      </w:r>
-    </w:p>
-    <w:p>
-      <w:pPr>
-        <w:pStyle w:val="ListParagraph"/>
-        <w:numPr>
-          <w:ilvl w:val="0"/>
-          <w:numId w:val="2"/>
-        </w:numPr>
-      </w:pPr>
-      <w:r>
-        <w:t xml:space="preserve">Every page must have a Non-Parametrized Constructor that initializes the </w:t>
-      </w:r>
-      <w:proofErr w:type="spellStart"/>
-      <w:r>
-        <w:t>pagefactory</w:t>
-      </w:r>
-      <w:proofErr w:type="spellEnd"/>
-      <w:r>
-        <w:t>.</w:t>
-      </w:r>
-    </w:p>
-    <w:p>
-      <w:pPr>
-        <w:pStyle w:val="ListParagraph"/>
-        <w:numPr>
-          <w:ilvl w:val="0"/>
-          <w:numId w:val="2"/>
-        </w:numPr>
-      </w:pPr>
-      <w:r>
-        <w:t xml:space="preserve">Ensure pages class extends </w:t>
-      </w:r>
-      <w:proofErr w:type="spellStart"/>
-      <w:r>
-        <w:t>CommonUtils</w:t>
-      </w:r>
-      <w:proofErr w:type="spellEnd"/>
-      <w:r>
-        <w:t xml:space="preserve">. </w:t>
-      </w:r>
-    </w:p>
-    <w:p>
-      <w:pPr>
-        <w:rPr>
-          <w:rFonts w:asciiTheme="majorHAnsi" w:eastAsiaTheme="majorEastAsia" w:hAnsiTheme="majorHAnsi" w:cstheme="majorBidi"/>
-          <w:i/>
-          <w:iCs/>
-          <w:color w:val="000000" w:themeColor="text1"/>
-          <w:sz w:val="28"/>
-          <w:szCs w:val="28"/>
-          <w14:shadow w14:blurRad="38100" w14:dist="19050" w14:dir="2700000" w14:sx="100000" w14:sy="100000" w14:kx="0" w14:ky="0" w14:algn="tl">
-            <w14:schemeClr w14:val="dk1">
-              <w14:alpha w14:val="60000"/>
-            </w14:schemeClr>
-          </w14:shadow>
-          <w14:textOutline w14:w="0" w14:cap="flat" w14:cmpd="sng" w14:algn="ctr">
-            <w14:noFill/>
-            <w14:prstDash w14:val="solid"/>
-            <w14:round/>
-          </w14:textOutline>
-        </w:rPr>
-      </w:pPr>
-      <w:r>
-        <w:rPr>
-          <w:rFonts w:asciiTheme="majorHAnsi" w:eastAsiaTheme="majorEastAsia" w:hAnsiTheme="majorHAnsi" w:cstheme="majorBidi"/>
-          <w:i/>
-          <w:iCs/>
-          <w:color w:val="000000" w:themeColor="text1"/>
-          <w:sz w:val="28"/>
-          <w:szCs w:val="28"/>
-          <w14:shadow w14:blurRad="38100" w14:dist="19050" w14:dir="2700000" w14:sx="100000" w14:sy="100000" w14:kx="0" w14:ky="0" w14:algn="tl">
-            <w14:schemeClr w14:val="dk1">
-              <w14:alpha w14:val="60000"/>
-            </w14:schemeClr>
-          </w14:shadow>
-          <w14:textOutline w14:w="0" w14:cap="flat" w14:cmpd="sng" w14:algn="ctr">
-            <w14:noFill/>
-            <w14:prstDash w14:val="solid"/>
-            <w14:round/>
-          </w14:textOutline>
-        </w:rPr>
-        <w:t xml:space="preserve">Steps and Steps Implementation Practices: </w:t>
-      </w:r>
-    </w:p>
-    <w:p>
-      <w:pPr>
-        <w:pStyle w:val="ListParagraph"/>
-        <w:numPr>
-          <w:ilvl w:val="0"/>
-          <w:numId w:val="2"/>
-        </w:numPr>
-      </w:pPr>
-      <w:r>
-        <w:t>Ensure Steps package has hooks class.</w:t>
-      </w:r>
-    </w:p>
-    <w:p>
-      <w:pPr>
-        <w:pStyle w:val="ListParagraph"/>
-        <w:numPr>
-          <w:ilvl w:val="0"/>
-          <w:numId w:val="2"/>
-        </w:numPr>
-      </w:pPr>
-      <w:r>
-        <w:t xml:space="preserve">Steps method should be as short as possible. If not use </w:t>
-      </w:r>
-      <w:r>
-        <w:t xml:space="preserve">Steps Implementation and call Steps Implementation method in Steps class. </w:t>
-      </w:r>
-    </w:p>
-    <w:p>
-      <w:pPr>
-        <w:pStyle w:val="ListParagraph"/>
-        <w:numPr>
-          <w:ilvl w:val="0"/>
-          <w:numId w:val="2"/>
-        </w:numPr>
-      </w:pPr>
-      <w:r>
-        <w:t>Ensure</w:t>
-      </w:r>
-      <w:r>
-        <w:t xml:space="preserve"> </w:t>
-      </w:r>
-      <w:r>
-        <w:t xml:space="preserve">both Steps and Steps Implementation class extends </w:t>
-      </w:r>
-      <w:proofErr w:type="spellStart"/>
-      <w:r>
-        <w:t>PageInitializer</w:t>
-      </w:r>
-      <w:proofErr w:type="spellEnd"/>
-      <w:r>
-        <w:t xml:space="preserve">. </w:t>
-      </w:r>
-    </w:p>
-    <w:p>
-      <w:pPr>
+        <w:t xml:space="preserve">actory </w:t>
+      </w:r>
+      <w:r>
         <w:rPr>
           <w:rFonts w:asciiTheme="majorHAnsi" w:eastAsiaTheme="majorEastAsia" w:hAnsiTheme="majorHAnsi" w:cstheme="majorBidi"/>
           <w:bCs/>
@@ -1155,7 +890,177 @@
             <w14:round/>
           </w14:textOutline>
         </w:rPr>
-      </w:pPr>
+        <w:t xml:space="preserve">Practices: </w:t>
+      </w:r>
+    </w:p>
+    <w:p>
+      <w:pPr>
+        <w:pStyle w:val="ListParagraph"/>
+        <w:numPr>
+          <w:ilvl w:val="0"/>
+          <w:numId w:val="2"/>
+        </w:numPr>
+      </w:pPr>
+      <w:r>
+        <w:t>@FindBy used for Page</w:t>
+      </w:r>
+      <w:r>
+        <w:t>F</w:t>
+      </w:r>
+      <w:r>
+        <w:t>actory</w:t>
+      </w:r>
+      <w:r>
+        <w:t>.</w:t>
+      </w:r>
+    </w:p>
+    <w:p>
+      <w:pPr>
+        <w:pStyle w:val="ListParagraph"/>
+        <w:numPr>
+          <w:ilvl w:val="0"/>
+          <w:numId w:val="2"/>
+        </w:numPr>
+      </w:pPr>
+      <w:r>
+        <w:t xml:space="preserve">Elements in </w:t>
+      </w:r>
+      <w:r>
+        <w:t>P</w:t>
+      </w:r>
+      <w:r>
+        <w:t>age</w:t>
+      </w:r>
+      <w:r>
+        <w:t>F</w:t>
+      </w:r>
+      <w:r>
+        <w:t xml:space="preserve">actory have one line block comment above indicating what the element is. </w:t>
+      </w:r>
+    </w:p>
+    <w:p>
+      <w:pPr>
+        <w:pStyle w:val="ListParagraph"/>
+        <w:numPr>
+          <w:ilvl w:val="0"/>
+          <w:numId w:val="2"/>
+        </w:numPr>
+      </w:pPr>
+      <w:r>
+        <w:t xml:space="preserve">Every page must have a Non-Parametrized Constructor that initializes the </w:t>
+      </w:r>
+      <w:r>
+        <w:t>P</w:t>
+      </w:r>
+      <w:r>
+        <w:t>age</w:t>
+      </w:r>
+      <w:r>
+        <w:t>F</w:t>
+      </w:r>
+      <w:r>
+        <w:t>actory.</w:t>
+      </w:r>
+    </w:p>
+    <w:p>
+      <w:pPr>
+        <w:pStyle w:val="ListParagraph"/>
+        <w:numPr>
+          <w:ilvl w:val="0"/>
+          <w:numId w:val="2"/>
+        </w:numPr>
+      </w:pPr>
+      <w:r>
+        <w:t xml:space="preserve">Ensure pages class extends CommonUtils. </w:t>
+      </w:r>
+    </w:p>
+    <w:p>
+      <w:pPr>
+        <w:rPr>
+          <w:rFonts w:asciiTheme="majorHAnsi" w:eastAsiaTheme="majorEastAsia" w:hAnsiTheme="majorHAnsi" w:cstheme="majorBidi"/>
+          <w:i/>
+          <w:iCs/>
+          <w:color w:val="000000" w:themeColor="text1"/>
+          <w:sz w:val="28"/>
+          <w:szCs w:val="28"/>
+          <w14:shadow w14:blurRad="38100" w14:dist="19050" w14:dir="2700000" w14:sx="100000" w14:sy="100000" w14:kx="0" w14:ky="0" w14:algn="tl">
+            <w14:schemeClr w14:val="dk1">
+              <w14:alpha w14:val="60000"/>
+            </w14:schemeClr>
+          </w14:shadow>
+          <w14:textOutline w14:w="0" w14:cap="flat" w14:cmpd="sng" w14:algn="ctr">
+            <w14:noFill/>
+            <w14:prstDash w14:val="solid"/>
+            <w14:round/>
+          </w14:textOutline>
+        </w:rPr>
+      </w:pPr>
+      <w:r>
+        <w:rPr>
+          <w:rFonts w:asciiTheme="majorHAnsi" w:eastAsiaTheme="majorEastAsia" w:hAnsiTheme="majorHAnsi" w:cstheme="majorBidi"/>
+          <w:i/>
+          <w:iCs/>
+          <w:color w:val="000000" w:themeColor="text1"/>
+          <w:sz w:val="28"/>
+          <w:szCs w:val="28"/>
+          <w14:shadow w14:blurRad="38100" w14:dist="19050" w14:dir="2700000" w14:sx="100000" w14:sy="100000" w14:kx="0" w14:ky="0" w14:algn="tl">
+            <w14:schemeClr w14:val="dk1">
+              <w14:alpha w14:val="60000"/>
+            </w14:schemeClr>
+          </w14:shadow>
+          <w14:textOutline w14:w="0" w14:cap="flat" w14:cmpd="sng" w14:algn="ctr">
+            <w14:noFill/>
+            <w14:prstDash w14:val="solid"/>
+            <w14:round/>
+          </w14:textOutline>
+        </w:rPr>
+        <w:t xml:space="preserve">Steps and Steps Implementation Practices: </w:t>
+      </w:r>
+    </w:p>
+    <w:p>
+      <w:pPr>
+        <w:pStyle w:val="ListParagraph"/>
+        <w:numPr>
+          <w:ilvl w:val="0"/>
+          <w:numId w:val="2"/>
+        </w:numPr>
+      </w:pPr>
+      <w:r>
+        <w:t>Ensure Steps package has hooks class.</w:t>
+      </w:r>
+    </w:p>
+    <w:p>
+      <w:pPr>
+        <w:pStyle w:val="ListParagraph"/>
+        <w:numPr>
+          <w:ilvl w:val="0"/>
+          <w:numId w:val="2"/>
+        </w:numPr>
+      </w:pPr>
+      <w:r>
+        <w:t xml:space="preserve">Steps method should be as short as possible. If not use </w:t>
+      </w:r>
+      <w:r>
+        <w:t xml:space="preserve">Steps Implementation and call Steps Implementation method in Steps class. </w:t>
+      </w:r>
+    </w:p>
+    <w:p>
+      <w:pPr>
+        <w:pStyle w:val="ListParagraph"/>
+        <w:numPr>
+          <w:ilvl w:val="0"/>
+          <w:numId w:val="2"/>
+        </w:numPr>
+      </w:pPr>
+      <w:r>
+        <w:t>Ensure</w:t>
+      </w:r>
+      <w:r>
+        <w:t xml:space="preserve"> </w:t>
+      </w:r>
+      <w:r>
+        <w:t xml:space="preserve">both Steps and Steps Implementation class extends PageInitializer. </w:t>
+      </w:r>
     </w:p>
     <w:p>
       <w:pPr>
@@ -1179,7 +1084,9 @@
           </w14:textOutline>
         </w:rPr>
       </w:pPr>
-      <w:r>
+    </w:p>
+    <w:p>
+      <w:pPr>
         <w:rPr>
           <w:rFonts w:asciiTheme="majorHAnsi" w:eastAsiaTheme="majorEastAsia" w:hAnsiTheme="majorHAnsi" w:cstheme="majorBidi"/>
           <w:bCs/>
@@ -1199,8 +1106,7 @@
             <w14:round/>
           </w14:textOutline>
         </w:rPr>
-        <w:t xml:space="preserve">Runners </w:t>
-      </w:r>
+      </w:pPr>
       <w:r>
         <w:rPr>
           <w:rFonts w:asciiTheme="majorHAnsi" w:eastAsiaTheme="majorEastAsia" w:hAnsiTheme="majorHAnsi" w:cstheme="majorBidi"/>
@@ -1221,6 +1127,28 @@
             <w14:round/>
           </w14:textOutline>
         </w:rPr>
+        <w:t xml:space="preserve">Runners </w:t>
+      </w:r>
+      <w:r>
+        <w:rPr>
+          <w:rFonts w:asciiTheme="majorHAnsi" w:eastAsiaTheme="majorEastAsia" w:hAnsiTheme="majorHAnsi" w:cstheme="majorBidi"/>
+          <w:bCs/>
+          <w:i/>
+          <w:iCs/>
+          <w:color w:val="000000" w:themeColor="text1"/>
+          <w:sz w:val="28"/>
+          <w:szCs w:val="28"/>
+          <w14:shadow w14:blurRad="38100" w14:dist="19050" w14:dir="2700000" w14:sx="100000" w14:sy="100000" w14:kx="0" w14:ky="0" w14:algn="tl">
+            <w14:schemeClr w14:val="dk1">
+              <w14:alpha w14:val="60000"/>
+            </w14:schemeClr>
+          </w14:shadow>
+          <w14:textOutline w14:w="0" w14:cap="flat" w14:cmpd="sng" w14:algn="ctr">
+            <w14:noFill/>
+            <w14:prstDash w14:val="solid"/>
+            <w14:round/>
+          </w14:textOutline>
+        </w:rPr>
         <w:t xml:space="preserve">Practices: </w:t>
       </w:r>
     </w:p>
@@ -1233,29 +1161,32 @@
         </w:numPr>
       </w:pPr>
       <w:r>
-        <w:t xml:space="preserve">Ensure runners is named </w:t>
-      </w:r>
-      <w:proofErr w:type="spellStart"/>
+        <w:t>Ensure runners is named RunApplicationNameSmokeTest, RunApplicationNameRegressionTest, and RunApplicationNameProgressionTest</w:t>
+      </w:r>
+      <w:r>
+        <w:t>.</w:t>
+      </w:r>
+    </w:p>
+    <w:p>
+      <w:pPr>
+        <w:pStyle w:val="ListParagraph"/>
+        <w:numPr>
+          <w:ilvl w:val="0"/>
+          <w:numId w:val="2"/>
+        </w:numPr>
+      </w:pPr>
+      <w:r>
+        <w:t>Ensure proper tag is used for runner</w:t>
+      </w:r>
+      <w:r>
+        <w:t>s,</w:t>
+      </w:r>
+      <w:r>
+        <w:t xml:space="preserve"> example tags=@Smoke for </w:t>
+      </w:r>
       <w:r>
         <w:t>RunApplicationNameSmokeTest</w:t>
       </w:r>
-      <w:proofErr w:type="spellEnd"/>
-      <w:r>
-        <w:t xml:space="preserve">, </w:t>
-      </w:r>
-      <w:proofErr w:type="spellStart"/>
-      <w:r>
-        <w:t>RunApplicationNameRegressionTest</w:t>
-      </w:r>
-      <w:proofErr w:type="spellEnd"/>
-      <w:r>
-        <w:t xml:space="preserve">, and </w:t>
-      </w:r>
-      <w:proofErr w:type="spellStart"/>
-      <w:r>
-        <w:t>RunApplicationNameProgressionTest</w:t>
-      </w:r>
-      <w:proofErr w:type="spellEnd"/>
       <w:r>
         <w:t>.</w:t>
       </w:r>
@@ -1269,19 +1200,8 @@
         </w:numPr>
       </w:pPr>
       <w:r>
-        <w:t>Ensure proper tag is used for runner</w:t>
-      </w:r>
-      <w:r>
-        <w:t>s,</w:t>
-      </w:r>
-      <w:r>
-        <w:t xml:space="preserve"> example tags=@Smoke for </w:t>
-      </w:r>
-      <w:proofErr w:type="spellStart"/>
-      <w:r>
-        <w:t>RunApplicationNameSmokeTest</w:t>
-      </w:r>
-      <w:proofErr w:type="spellEnd"/>
+        <w:t>Use features=”src/test/java/ServiceNow/ApplicationName/Features” or features=”src/test/java/AnalysisTools/ApplicationName/Features”</w:t>
+      </w:r>
       <w:r>
         <w:t>.</w:t>
       </w:r>
@@ -1295,89 +1215,13 @@
         </w:numPr>
       </w:pPr>
       <w:r>
-        <w:t>Use features=”</w:t>
-      </w:r>
-      <w:proofErr w:type="spellStart"/>
-      <w:r>
-        <w:t>src</w:t>
-      </w:r>
-      <w:proofErr w:type="spellEnd"/>
-      <w:r>
-        <w:t>/test/java/ServiceNow/</w:t>
-      </w:r>
-      <w:proofErr w:type="spellStart"/>
-      <w:r>
-        <w:t>ApplicationName</w:t>
-      </w:r>
-      <w:proofErr w:type="spellEnd"/>
-      <w:r>
-        <w:t>/Features” or features=”</w:t>
-      </w:r>
-      <w:proofErr w:type="spellStart"/>
-      <w:r>
-        <w:t>src</w:t>
-      </w:r>
-      <w:proofErr w:type="spellEnd"/>
-      <w:r>
-        <w:t>/test/java/</w:t>
-      </w:r>
-      <w:proofErr w:type="spellStart"/>
-      <w:r>
-        <w:t>AnalysisTools</w:t>
-      </w:r>
-      <w:proofErr w:type="spellEnd"/>
-      <w:r>
-        <w:t>/</w:t>
-      </w:r>
-      <w:proofErr w:type="spellStart"/>
-      <w:r>
-        <w:t>ApplicationName</w:t>
-      </w:r>
-      <w:proofErr w:type="spellEnd"/>
-      <w:r>
-        <w:t>/Features”</w:t>
-      </w:r>
-      <w:r>
-        <w:t>.</w:t>
-      </w:r>
-    </w:p>
-    <w:p>
-      <w:pPr>
-        <w:pStyle w:val="ListParagraph"/>
-        <w:numPr>
-          <w:ilvl w:val="0"/>
-          <w:numId w:val="2"/>
-        </w:numPr>
-      </w:pPr>
-      <w:r>
-        <w:t>Use glue</w:t>
-      </w:r>
-      <w:proofErr w:type="gramStart"/>
-      <w:r>
-        <w:t>=</w:t>
+        <w:t>Use glue=</w:t>
       </w:r>
       <w:r>
         <w:t>”</w:t>
       </w:r>
-      <w:proofErr w:type="spellStart"/>
-      <w:r>
-        <w:t>ServiceNow.ApplicationName</w:t>
-      </w:r>
-      <w:proofErr w:type="gramEnd"/>
-      <w:r>
-        <w:t>.Steps</w:t>
-      </w:r>
-      <w:proofErr w:type="spellEnd"/>
-      <w:r>
-        <w:t>” or glue=”</w:t>
-      </w:r>
-      <w:proofErr w:type="spellStart"/>
-      <w:r>
-        <w:t>AnalysisTools.ApplicationName.Steps</w:t>
-      </w:r>
-      <w:proofErr w:type="spellEnd"/>
-      <w:r>
-        <w:t>”</w:t>
+      <w:r>
+        <w:t>ServiceNow.ApplicationName.Steps” or glue=”AnalysisTools.ApplicationName.Steps”</w:t>
       </w:r>
       <w:r>
         <w:t>.</w:t>
@@ -1426,7 +1270,6 @@
         </w:rPr>
         <w:t xml:space="preserve">Git and </w:t>
       </w:r>
-      <w:proofErr w:type="spellStart"/>
       <w:r>
         <w:rPr>
           <w:rFonts w:asciiTheme="majorHAnsi" w:eastAsiaTheme="majorEastAsia" w:hAnsiTheme="majorHAnsi" w:cstheme="majorBidi"/>
@@ -1446,9 +1289,8 @@
             <w14:round/>
           </w14:textOutline>
         </w:rPr>
-        <w:t>Github</w:t>
-      </w:r>
-      <w:proofErr w:type="spellEnd"/>
+        <w:t>GitHub</w:t>
+      </w:r>
       <w:r>
         <w:rPr>
           <w:rFonts w:asciiTheme="majorHAnsi" w:eastAsiaTheme="majorEastAsia" w:hAnsiTheme="majorHAnsi" w:cstheme="majorBidi"/>
@@ -1486,17 +1328,7 @@
         <w:t xml:space="preserve"> all changes make sure Jenkins credentials are enabled </w:t>
       </w:r>
       <w:r>
-        <w:t xml:space="preserve">in </w:t>
-      </w:r>
-      <w:proofErr w:type="spellStart"/>
-      <w:proofErr w:type="gramStart"/>
-      <w:r>
-        <w:t>localconf.properties</w:t>
-      </w:r>
-      <w:proofErr w:type="spellEnd"/>
-      <w:proofErr w:type="gramEnd"/>
-      <w:r>
-        <w:t xml:space="preserve"> file . </w:t>
+        <w:t xml:space="preserve">in localconf.properties file . </w:t>
       </w:r>
     </w:p>
     <w:p>
@@ -1532,15 +1364,7 @@
         <w:t>use “..” as commit message. Example first commit is “CEDCD - Add wait to c</w:t>
       </w:r>
       <w:r>
-        <w:t xml:space="preserve">lass” and second commit </w:t>
-      </w:r>
-      <w:proofErr w:type="gramStart"/>
-      <w:r>
-        <w:t>“..” .</w:t>
-      </w:r>
-      <w:proofErr w:type="gramEnd"/>
-      <w:r>
-        <w:t xml:space="preserve"> </w:t>
+        <w:t xml:space="preserve">lass” and second commit “..” . </w:t>
       </w:r>
     </w:p>
     <w:p>

</xml_diff>